<commit_message>
minor changes requested by CJFAS editorial staff
</commit_message>
<xml_diff>
--- a/Writing/shrimp_variability_submission3.docx
+++ b/Writing/shrimp_variability_submission3.docx
@@ -21076,8 +21076,6 @@
         </w:rPr>
         <w:t xml:space="preserve"> </w:t>
       </w:r>
-      <w:bookmarkStart w:id="1" w:name="_GoBack"/>
-      <w:bookmarkEnd w:id="1"/>
     </w:p>
     <w:p>
       <w:pPr>
@@ -21143,7 +21141,23 @@
           <w:sz w:val="24"/>
           <w:szCs w:val="24"/>
         </w:rPr>
-        <w:t xml:space="preserve">. </w:t>
+        <w:t xml:space="preserve"> (DOI: </w:t>
+      </w:r>
+      <w:r>
+        <w:rPr>
+          <w:rFonts w:ascii="Times New Roman" w:hAnsi="Times New Roman" w:cs="Times New Roman"/>
+          <w:sz w:val="24"/>
+          <w:szCs w:val="24"/>
+        </w:rPr>
+        <w:t>10.5281/zenodo.13362802</w:t>
+      </w:r>
+      <w:r>
+        <w:rPr>
+          <w:rFonts w:ascii="Times New Roman" w:hAnsi="Times New Roman" w:cs="Times New Roman"/>
+          <w:sz w:val="24"/>
+          <w:szCs w:val="24"/>
+        </w:rPr>
+        <w:t xml:space="preserve">). </w:t>
       </w:r>
       <w:r>
         <w:rPr>
@@ -21209,15 +21223,33 @@
           <w:szCs w:val="24"/>
         </w:rPr>
       </w:pPr>
-      <w:r>
-        <w:rPr>
-          <w:rFonts w:ascii="Times New Roman" w:hAnsi="Times New Roman" w:cs="Times New Roman"/>
-          <w:sz w:val="24"/>
-          <w:szCs w:val="24"/>
-        </w:rPr>
-        <w:t>The authors declare no competing interests.</w:t>
+      <w:bookmarkStart w:id="1" w:name="_GoBack"/>
+      <w:r>
+        <w:rPr>
+          <w:rFonts w:ascii="Times New Roman" w:hAnsi="Times New Roman" w:cs="Times New Roman"/>
+          <w:sz w:val="24"/>
+          <w:szCs w:val="24"/>
+        </w:rPr>
+        <w:t xml:space="preserve">The authors declare </w:t>
+      </w:r>
+      <w:r>
+        <w:rPr>
+          <w:rFonts w:ascii="Times New Roman" w:hAnsi="Times New Roman" w:cs="Times New Roman"/>
+          <w:sz w:val="24"/>
+          <w:szCs w:val="24"/>
+        </w:rPr>
+        <w:t xml:space="preserve">there are </w:t>
+      </w:r>
+      <w:r>
+        <w:rPr>
+          <w:rFonts w:ascii="Times New Roman" w:hAnsi="Times New Roman" w:cs="Times New Roman"/>
+          <w:sz w:val="24"/>
+          <w:szCs w:val="24"/>
+        </w:rPr>
+        <w:t>no competing interests.</w:t>
       </w:r>
     </w:p>
+    <w:bookmarkEnd w:id="1"/>
     <w:p>
       <w:pPr>
         <w:spacing w:after="0" w:line="480" w:lineRule="auto"/>
@@ -21245,7 +21277,6 @@
           <w:sz w:val="24"/>
           <w:szCs w:val="24"/>
         </w:rPr>
-        <w:lastRenderedPageBreak/>
         <w:t>9. Funding</w:t>
       </w:r>
     </w:p>
@@ -21603,11 +21634,8 @@
         <w:pStyle w:val="Bibliography"/>
       </w:pPr>
       <w:r>
-        <w:t xml:space="preserve">Dietze, M.C., Fox, A., Beck-Johnson, L.M., Betancourt, J.L., Hooten, M.B., Jarnevich, C.S., Keitt, T.H., Kenney, M.A., Laney, C.M., Larsen, L.G., Loescher, H.W., Lunch, C.K., Pijanowski, B.C., </w:t>
-      </w:r>
-      <w:r>
         <w:lastRenderedPageBreak/>
-        <w:t xml:space="preserve">Randerson, J.T., Read, E.K., Tredennick, A.T., Vargas, R., Weathers, K.C., and White, E.P. 2018. Iterative near-term ecological forecasting: Needs, opportunities, and challenges. Proceedings of the National Academy of Sciences </w:t>
+        <w:t xml:space="preserve">Dietze, M.C., Fox, A., Beck-Johnson, L.M., Betancourt, J.L., Hooten, M.B., Jarnevich, C.S., Keitt, T.H., Kenney, M.A., Laney, C.M., Larsen, L.G., Loescher, H.W., Lunch, C.K., Pijanowski, B.C., Randerson, J.T., Read, E.K., Tredennick, A.T., Vargas, R., Weathers, K.C., and White, E.P. 2018. Iterative near-term ecological forecasting: Needs, opportunities, and challenges. Proceedings of the National Academy of Sciences </w:t>
       </w:r>
       <w:r>
         <w:rPr>
@@ -21833,11 +21861,11 @@
         <w:t>2014–05</w:t>
       </w:r>
       <w:r>
-        <w:t>. Available from https://www.dfw.state.or.us/mrp/shellfish/commercial/shrimp/docs/ODFW-INFO-2014-05-Hannah,%20Jones-Effects%20of%20climate%20and%20fishing%20on%20recruitment%20of%20ocean%20shrimp%</w:t>
+        <w:t>. Available from https://www.dfw.state.or.us/mrp/shellfish/commercial/shrimp/docs/ODFW-</w:t>
       </w:r>
       <w:r>
         <w:lastRenderedPageBreak/>
-        <w:t>20(Pandalus%20jordani)%20an%20update%20of%20recruitment%20models%20through%202013.pdf.</w:t>
+        <w:t>INFO-2014-05-Hannah,%20Jones-Effects%20of%20climate%20and%20fishing%20on%20recruitment%20of%20ocean%20shrimp%20(Pandalus%20jordani)%20an%20update%20of%20recruitment%20models%20through%202013.pdf.</w:t>
       </w:r>
     </w:p>
     <w:p>
@@ -22077,6 +22105,7 @@
         <w:pStyle w:val="Bibliography"/>
       </w:pPr>
       <w:r>
+        <w:lastRenderedPageBreak/>
         <w:t>Pacific States Marine Fisheries Commission. 2023. Pacific Fisheries Information Network (PacFIN). Available from www.psmfc.org.</w:t>
       </w:r>
     </w:p>
@@ -22085,7 +22114,6 @@
         <w:pStyle w:val="Bibliography"/>
       </w:pPr>
       <w:r>
-        <w:lastRenderedPageBreak/>
         <w:t xml:space="preserve">Plagányi, É., Deng, R.A., Hutton, T., Kenyon, R., Lawrence, E., Upston, J., Miller, M., Moeseneder, C., Pascoe, S., Blamey, L., and Eves, S. 2021. From past to future: understanding and accounting for recruitment variability of Australia’s redleg banana prawn (Penaeus indicus) fishery. ICES Journal of Marine Science </w:t>
       </w:r>
       <w:r>
@@ -22350,7 +22378,11 @@
         <w:pStyle w:val="Bibliography"/>
       </w:pPr>
       <w:r>
-        <w:t>Ward, E.J., Hunsicker, M.E., Marshall, K.N., Oken, K.L., Semmens, B.X., Field, J.C., Haltuch, M.A., Johnson, K.F., Taylor, I.G., Thompson, A.R., and Tolimieri, N. 2024. Leveraging ecological indicators to improve short term forecasts of fish recruitment. Fish and Fisheries. doi:https://doi.org/10.1111/faf.12850.</w:t>
+        <w:t xml:space="preserve">Ward, E.J., Hunsicker, M.E., Marshall, K.N., Oken, K.L., Semmens, B.X., Field, J.C., Haltuch, M.A., Johnson, K.F., Taylor, I.G., Thompson, A.R., and Tolimieri, N. 2024. Leveraging ecological indicators to </w:t>
+      </w:r>
+      <w:r>
+        <w:lastRenderedPageBreak/>
+        <w:t>improve short term forecasts of fish recruitment. Fish and Fisheries. doi:https://doi.org/10.1111/faf.12850.</w:t>
       </w:r>
     </w:p>
     <w:p>
@@ -22358,7 +22390,6 @@
         <w:pStyle w:val="Bibliography"/>
       </w:pPr>
       <w:r>
-        <w:lastRenderedPageBreak/>
         <w:t xml:space="preserve">Wiber, M., Berkes, F., Charles, A., and Kearney, J. 2004. Participatory research supporting community-based fishery management. Marine Policy </w:t>
       </w:r>
       <w:r>
@@ -23654,7 +23685,7 @@
 </file>
 
 <file path=customXml/itemProps1.xml><?xml version="1.0" encoding="utf-8"?>
-<ds:datastoreItem xmlns:ds="http://schemas.openxmlformats.org/officeDocument/2006/customXml" ds:itemID="{BD50C28A-0126-40CD-8C1B-3528170126BD}">
+<ds:datastoreItem xmlns:ds="http://schemas.openxmlformats.org/officeDocument/2006/customXml" ds:itemID="{A8C191B2-3061-4D5B-8FB1-4E62DB140E90}">
   <ds:schemaRefs>
     <ds:schemaRef ds:uri="http://schemas.openxmlformats.org/officeDocument/2006/bibliography"/>
   </ds:schemaRefs>

</xml_diff>